<commit_message>
5/4 upload probably last for 2022 CSE 007
</commit_message>
<xml_diff>
--- a/[CSE7] Course Syllabus + Notes.docx
+++ b/[CSE7] Course Syllabus + Notes.docx
@@ -4118,6 +4118,240 @@
         <w:t xml:space="preserve">. </w:t>
       </w:r>
     </w:p>
+    <w:p>
+      <w:pPr>
+        <w:spacing w:line="360" w:lineRule="auto"/>
+        <w:rPr>
+          <w:rFonts w:ascii="Droid Serif" w:eastAsia="Droid Serif" w:hAnsi="Droid Serif" w:cs="Droid Serif"/>
+        </w:rPr>
+      </w:pPr>
+    </w:p>
+    <w:p>
+      <w:pPr>
+        <w:spacing w:line="360" w:lineRule="auto"/>
+        <w:rPr>
+          <w:rFonts w:ascii="Droid Serif" w:eastAsia="Droid Serif" w:hAnsi="Droid Serif" w:cs="Droid Serif"/>
+        </w:rPr>
+      </w:pPr>
+      <w:r>
+        <w:rPr>
+          <w:rFonts w:ascii="Droid Serif" w:eastAsia="Droid Serif" w:hAnsi="Droid Serif" w:cs="Droid Serif"/>
+        </w:rPr>
+        <w:t>UML:</w:t>
+      </w:r>
+    </w:p>
+    <w:p>
+      <w:pPr>
+        <w:pStyle w:val="ListParagraph"/>
+        <w:numPr>
+          <w:ilvl w:val="0"/>
+          <w:numId w:val="8"/>
+        </w:numPr>
+        <w:spacing w:line="360" w:lineRule="auto"/>
+        <w:rPr>
+          <w:rFonts w:ascii="Droid Serif" w:eastAsia="Droid Serif" w:hAnsi="Droid Serif" w:cs="Droid Serif"/>
+        </w:rPr>
+      </w:pPr>
+      <w:r>
+        <w:rPr>
+          <w:rFonts w:ascii="Droid Serif" w:eastAsia="Droid Serif" w:hAnsi="Droid Serif" w:cs="Droid Serif"/>
+        </w:rPr>
+        <w:t>= private</w:t>
+      </w:r>
+    </w:p>
+    <w:p>
+      <w:pPr>
+        <w:spacing w:line="360" w:lineRule="auto"/>
+        <w:ind w:left="360"/>
+        <w:rPr>
+          <w:rFonts w:ascii="Droid Serif" w:eastAsia="Droid Serif" w:hAnsi="Droid Serif" w:cs="Droid Serif"/>
+        </w:rPr>
+      </w:pPr>
+      <w:r>
+        <w:rPr>
+          <w:rFonts w:ascii="Droid Serif" w:eastAsia="Droid Serif" w:hAnsi="Droid Serif" w:cs="Droid Serif"/>
+        </w:rPr>
+        <w:t xml:space="preserve"># </w:t>
+      </w:r>
+      <w:r>
+        <w:rPr>
+          <w:rFonts w:ascii="Droid Serif" w:eastAsia="Droid Serif" w:hAnsi="Droid Serif" w:cs="Droid Serif"/>
+        </w:rPr>
+        <w:tab/>
+        <w:t>= protected</w:t>
+      </w:r>
+    </w:p>
+    <w:p>
+      <w:pPr>
+        <w:spacing w:line="360" w:lineRule="auto"/>
+        <w:ind w:left="360"/>
+        <w:rPr>
+          <w:rFonts w:ascii="Droid Serif" w:eastAsia="Droid Serif" w:hAnsi="Droid Serif" w:cs="Droid Serif"/>
+        </w:rPr>
+      </w:pPr>
+      <w:r>
+        <w:rPr>
+          <w:rFonts w:ascii="Droid Serif" w:eastAsia="Droid Serif" w:hAnsi="Droid Serif" w:cs="Droid Serif"/>
+        </w:rPr>
+        <w:t xml:space="preserve">+ </w:t>
+      </w:r>
+      <w:r>
+        <w:rPr>
+          <w:rFonts w:ascii="Droid Serif" w:eastAsia="Droid Serif" w:hAnsi="Droid Serif" w:cs="Droid Serif"/>
+        </w:rPr>
+        <w:tab/>
+        <w:t>= public</w:t>
+      </w:r>
+    </w:p>
+    <w:p>
+      <w:pPr>
+        <w:spacing w:line="360" w:lineRule="auto"/>
+        <w:ind w:left="360"/>
+        <w:rPr>
+          <w:rFonts w:ascii="Droid Serif" w:eastAsia="Droid Serif" w:hAnsi="Droid Serif" w:cs="Droid Serif"/>
+        </w:rPr>
+      </w:pPr>
+      <w:r>
+        <w:rPr>
+          <w:rFonts w:ascii="Droid Serif" w:eastAsia="Droid Serif" w:hAnsi="Droid Serif" w:cs="Droid Serif"/>
+          <w:i/>
+          <w:iCs/>
+        </w:rPr>
+        <w:lastRenderedPageBreak/>
+        <w:t>Italicized</w:t>
+      </w:r>
+      <w:r>
+        <w:rPr>
+          <w:rFonts w:ascii="Droid Serif" w:eastAsia="Droid Serif" w:hAnsi="Droid Serif" w:cs="Droid Serif"/>
+        </w:rPr>
+        <w:t xml:space="preserve">  =   abstract (definition no implementation, ex. </w:t>
+      </w:r>
+      <w:r>
+        <w:rPr>
+          <w:rFonts w:ascii="Droid Serif" w:eastAsia="Droid Serif" w:hAnsi="Droid Serif" w:cs="Droid Serif"/>
+        </w:rPr>
+        <w:t xml:space="preserve">Public abstract </w:t>
+      </w:r>
+      <w:r>
+        <w:rPr>
+          <w:rFonts w:ascii="Droid Serif" w:eastAsia="Droid Serif" w:hAnsi="Droid Serif" w:cs="Droid Serif"/>
+        </w:rPr>
+        <w:t xml:space="preserve">class shape{}, public </w:t>
+      </w:r>
+      <w:r>
+        <w:rPr>
+          <w:rFonts w:ascii="Droid Serif" w:eastAsia="Droid Serif" w:hAnsi="Droid Serif" w:cs="Droid Serif"/>
+        </w:rPr>
+        <w:t xml:space="preserve">abstract </w:t>
+      </w:r>
+      <w:r>
+        <w:rPr>
+          <w:rFonts w:ascii="Droid Serif" w:eastAsia="Droid Serif" w:hAnsi="Droid Serif" w:cs="Droid Serif"/>
+        </w:rPr>
+        <w:t xml:space="preserve">void perimeter{}) </w:t>
+      </w:r>
+    </w:p>
+    <w:p>
+      <w:pPr>
+        <w:spacing w:line="360" w:lineRule="auto"/>
+        <w:ind w:left="360"/>
+        <w:rPr>
+          <w:rFonts w:ascii="Droid Serif" w:eastAsia="Droid Serif" w:hAnsi="Droid Serif" w:cs="Droid Serif"/>
+        </w:rPr>
+      </w:pPr>
+    </w:p>
+    <w:p>
+      <w:pPr>
+        <w:spacing w:line="360" w:lineRule="auto"/>
+        <w:ind w:left="360"/>
+        <w:rPr>
+          <w:rFonts w:ascii="Droid Serif" w:eastAsia="Droid Serif" w:hAnsi="Droid Serif" w:cs="Droid Serif"/>
+        </w:rPr>
+      </w:pPr>
+      <w:proofErr w:type="spellStart"/>
+      <w:r>
+        <w:rPr>
+          <w:rFonts w:ascii="Droid Serif" w:eastAsia="Droid Serif" w:hAnsi="Droid Serif" w:cs="Droid Serif"/>
+        </w:rPr>
+        <w:t>toString</w:t>
+      </w:r>
+      <w:proofErr w:type="spellEnd"/>
+      <w:r>
+        <w:rPr>
+          <w:rFonts w:ascii="Droid Serif" w:eastAsia="Droid Serif" w:hAnsi="Droid Serif" w:cs="Droid Serif"/>
+        </w:rPr>
+        <w:t xml:space="preserve"> provided by abstract class providing </w:t>
+      </w:r>
+      <w:proofErr w:type="spellStart"/>
+      <w:r>
+        <w:rPr>
+          <w:rFonts w:ascii="Droid Serif" w:eastAsia="Droid Serif" w:hAnsi="Droid Serif" w:cs="Droid Serif"/>
+        </w:rPr>
+        <w:t>toString</w:t>
+      </w:r>
+      <w:proofErr w:type="spellEnd"/>
+      <w:r>
+        <w:rPr>
+          <w:rFonts w:ascii="Droid Serif" w:eastAsia="Droid Serif" w:hAnsi="Droid Serif" w:cs="Droid Serif"/>
+        </w:rPr>
+        <w:t>,</w:t>
+      </w:r>
+    </w:p>
+    <w:p>
+      <w:pPr>
+        <w:spacing w:line="360" w:lineRule="auto"/>
+        <w:ind w:left="360"/>
+        <w:rPr>
+          <w:rFonts w:ascii="Droid Serif" w:eastAsia="Droid Serif" w:hAnsi="Droid Serif" w:cs="Droid Serif"/>
+        </w:rPr>
+      </w:pPr>
+      <w:r>
+        <w:rPr>
+          <w:rFonts w:ascii="Droid Serif" w:eastAsia="Droid Serif" w:hAnsi="Droid Serif" w:cs="Droid Serif"/>
+        </w:rPr>
+        <w:t>abstract definitions get none, just returns it</w:t>
+      </w:r>
+      <w:r>
+        <w:rPr>
+          <w:rFonts w:ascii="Droid Serif" w:eastAsia="Droid Serif" w:hAnsi="Droid Serif" w:cs="Droid Serif"/>
+        </w:rPr>
+        <w:t>, no code, just</w:t>
+      </w:r>
+    </w:p>
+    <w:p>
+      <w:pPr>
+        <w:spacing w:line="360" w:lineRule="auto"/>
+        <w:ind w:left="360"/>
+        <w:rPr>
+          <w:rFonts w:ascii="Droid Serif" w:eastAsia="Droid Serif" w:hAnsi="Droid Serif" w:cs="Droid Serif"/>
+        </w:rPr>
+      </w:pPr>
+      <w:r>
+        <w:rPr>
+          <w:rFonts w:ascii="Droid Serif" w:eastAsia="Droid Serif" w:hAnsi="Droid Serif" w:cs="Droid Serif"/>
+        </w:rPr>
+        <w:tab/>
+        <w:t>public abstract String stringy();</w:t>
+      </w:r>
+    </w:p>
+    <w:p>
+      <w:pPr>
+        <w:spacing w:line="360" w:lineRule="auto"/>
+        <w:ind w:left="360"/>
+        <w:rPr>
+          <w:rFonts w:ascii="Droid Serif" w:eastAsia="Droid Serif" w:hAnsi="Droid Serif" w:cs="Droid Serif"/>
+        </w:rPr>
+      </w:pPr>
+    </w:p>
+    <w:p>
+      <w:pPr>
+        <w:spacing w:line="360" w:lineRule="auto"/>
+        <w:ind w:left="360"/>
+        <w:rPr>
+          <w:rFonts w:ascii="Droid Serif" w:eastAsia="Droid Serif" w:hAnsi="Droid Serif" w:cs="Droid Serif"/>
+        </w:rPr>
+      </w:pPr>
+    </w:p>
     <w:sectPr>
       <w:footerReference w:type="default" r:id="rId14"/>
       <w:pgSz w:w="12240" w:h="15840"/>
@@ -4910,6 +5144,118 @@
     </w:lvl>
   </w:abstractNum>
   <w:abstractNum w:abstractNumId="6" w15:restartNumberingAfterBreak="0">
+    <w:nsid w:val="5CDD4F6D"/>
+    <w:multiLevelType w:val="hybridMultilevel"/>
+    <w:tmpl w:val="B510C9C0"/>
+    <w:lvl w:ilvl="0" w:tplc="837A47B0">
+      <w:numFmt w:val="bullet"/>
+      <w:lvlText w:val="-"/>
+      <w:lvlJc w:val="left"/>
+      <w:pPr>
+        <w:ind w:left="720" w:hanging="360"/>
+      </w:pPr>
+      <w:rPr>
+        <w:rFonts w:ascii="Droid Serif" w:eastAsia="Droid Serif" w:hAnsi="Droid Serif" w:cs="Droid Serif" w:hint="default"/>
+      </w:rPr>
+    </w:lvl>
+    <w:lvl w:ilvl="1" w:tplc="04090003" w:tentative="1">
+      <w:start w:val="1"/>
+      <w:numFmt w:val="bullet"/>
+      <w:lvlText w:val="o"/>
+      <w:lvlJc w:val="left"/>
+      <w:pPr>
+        <w:ind w:left="1440" w:hanging="360"/>
+      </w:pPr>
+      <w:rPr>
+        <w:rFonts w:ascii="Courier New" w:hAnsi="Courier New" w:cs="Courier New" w:hint="default"/>
+      </w:rPr>
+    </w:lvl>
+    <w:lvl w:ilvl="2" w:tplc="04090005" w:tentative="1">
+      <w:start w:val="1"/>
+      <w:numFmt w:val="bullet"/>
+      <w:lvlText w:val=""/>
+      <w:lvlJc w:val="left"/>
+      <w:pPr>
+        <w:ind w:left="2160" w:hanging="360"/>
+      </w:pPr>
+      <w:rPr>
+        <w:rFonts w:ascii="Wingdings" w:hAnsi="Wingdings" w:hint="default"/>
+      </w:rPr>
+    </w:lvl>
+    <w:lvl w:ilvl="3" w:tplc="04090001" w:tentative="1">
+      <w:start w:val="1"/>
+      <w:numFmt w:val="bullet"/>
+      <w:lvlText w:val=""/>
+      <w:lvlJc w:val="left"/>
+      <w:pPr>
+        <w:ind w:left="2880" w:hanging="360"/>
+      </w:pPr>
+      <w:rPr>
+        <w:rFonts w:ascii="Symbol" w:hAnsi="Symbol" w:hint="default"/>
+      </w:rPr>
+    </w:lvl>
+    <w:lvl w:ilvl="4" w:tplc="04090003" w:tentative="1">
+      <w:start w:val="1"/>
+      <w:numFmt w:val="bullet"/>
+      <w:lvlText w:val="o"/>
+      <w:lvlJc w:val="left"/>
+      <w:pPr>
+        <w:ind w:left="3600" w:hanging="360"/>
+      </w:pPr>
+      <w:rPr>
+        <w:rFonts w:ascii="Courier New" w:hAnsi="Courier New" w:cs="Courier New" w:hint="default"/>
+      </w:rPr>
+    </w:lvl>
+    <w:lvl w:ilvl="5" w:tplc="04090005" w:tentative="1">
+      <w:start w:val="1"/>
+      <w:numFmt w:val="bullet"/>
+      <w:lvlText w:val=""/>
+      <w:lvlJc w:val="left"/>
+      <w:pPr>
+        <w:ind w:left="4320" w:hanging="360"/>
+      </w:pPr>
+      <w:rPr>
+        <w:rFonts w:ascii="Wingdings" w:hAnsi="Wingdings" w:hint="default"/>
+      </w:rPr>
+    </w:lvl>
+    <w:lvl w:ilvl="6" w:tplc="04090001" w:tentative="1">
+      <w:start w:val="1"/>
+      <w:numFmt w:val="bullet"/>
+      <w:lvlText w:val=""/>
+      <w:lvlJc w:val="left"/>
+      <w:pPr>
+        <w:ind w:left="5040" w:hanging="360"/>
+      </w:pPr>
+      <w:rPr>
+        <w:rFonts w:ascii="Symbol" w:hAnsi="Symbol" w:hint="default"/>
+      </w:rPr>
+    </w:lvl>
+    <w:lvl w:ilvl="7" w:tplc="04090003" w:tentative="1">
+      <w:start w:val="1"/>
+      <w:numFmt w:val="bullet"/>
+      <w:lvlText w:val="o"/>
+      <w:lvlJc w:val="left"/>
+      <w:pPr>
+        <w:ind w:left="5760" w:hanging="360"/>
+      </w:pPr>
+      <w:rPr>
+        <w:rFonts w:ascii="Courier New" w:hAnsi="Courier New" w:cs="Courier New" w:hint="default"/>
+      </w:rPr>
+    </w:lvl>
+    <w:lvl w:ilvl="8" w:tplc="04090005" w:tentative="1">
+      <w:start w:val="1"/>
+      <w:numFmt w:val="bullet"/>
+      <w:lvlText w:val=""/>
+      <w:lvlJc w:val="left"/>
+      <w:pPr>
+        <w:ind w:left="6480" w:hanging="360"/>
+      </w:pPr>
+      <w:rPr>
+        <w:rFonts w:ascii="Wingdings" w:hAnsi="Wingdings" w:hint="default"/>
+      </w:rPr>
+    </w:lvl>
+  </w:abstractNum>
+  <w:abstractNum w:abstractNumId="7" w15:restartNumberingAfterBreak="0">
     <w:nsid w:val="6EAB6DC4"/>
     <w:multiLevelType w:val="multilevel"/>
     <w:tmpl w:val="7E8E997C"/>
@@ -5032,7 +5378,7 @@
     <w:abstractNumId w:val="5"/>
   </w:num>
   <w:num w:numId="4" w16cid:durableId="1870098456">
-    <w:abstractNumId w:val="6"/>
+    <w:abstractNumId w:val="7"/>
   </w:num>
   <w:num w:numId="5" w16cid:durableId="1308433333">
     <w:abstractNumId w:val="3"/>
@@ -5042,6 +5388,9 @@
   </w:num>
   <w:num w:numId="7" w16cid:durableId="266160527">
     <w:abstractNumId w:val="2"/>
+  </w:num>
+  <w:num w:numId="8" w16cid:durableId="1960868780">
+    <w:abstractNumId w:val="6"/>
   </w:num>
 </w:numbering>
 </file>
@@ -5644,6 +5993,17 @@
       </w:tblCellMar>
     </w:tblPr>
   </w:style>
+  <w:style w:type="paragraph" w:styleId="ListParagraph">
+    <w:name w:val="List Paragraph"/>
+    <w:basedOn w:val="Normal"/>
+    <w:uiPriority w:val="34"/>
+    <w:qFormat/>
+    <w:rsid w:val="0008690D"/>
+    <w:pPr>
+      <w:ind w:left="720"/>
+      <w:contextualSpacing/>
+    </w:pPr>
+  </w:style>
 </w:styles>
 </file>
 

</xml_diff>